<commit_message>
CRUD Contrato: Checagem e correções
</commit_message>
<xml_diff>
--- a/4.3 Caso de Uso - UC-24 Excluir despesa.docx
+++ b/4.3 Caso de Uso - UC-24 Excluir despesa.docx
@@ -603,43 +603,7 @@
                 <w:sz w:val="20"/>
                 <w:szCs w:val="20"/>
               </w:rPr>
-              <w:t>Sistema exibe um</w:t>
-            </w:r>
-            <w:r>
-              <w:rPr>
-                <w:rFonts w:ascii="Tahoma" w:hAnsi="Tahoma" w:cs="Tahoma"/>
-                <w:color w:val="000000" w:themeColor="text1"/>
-                <w:sz w:val="20"/>
-                <w:szCs w:val="20"/>
-              </w:rPr>
-              <w:t xml:space="preserve"> pop-up solicitan</w:t>
-            </w:r>
-            <w:r>
-              <w:rPr>
-                <w:rFonts w:ascii="Tahoma" w:hAnsi="Tahoma" w:cs="Tahoma"/>
-                <w:color w:val="000000" w:themeColor="text1"/>
-                <w:sz w:val="20"/>
-                <w:szCs w:val="20"/>
-              </w:rPr>
-              <w:t>do confirmação para</w:t>
-            </w:r>
-            <w:r>
-              <w:rPr>
-                <w:rFonts w:ascii="Tahoma" w:hAnsi="Tahoma" w:cs="Tahoma"/>
-                <w:color w:val="000000" w:themeColor="text1"/>
-                <w:sz w:val="20"/>
-                <w:szCs w:val="20"/>
-              </w:rPr>
-              <w:t xml:space="preserve"> exclusão da despesa</w:t>
-            </w:r>
-            <w:r>
-              <w:rPr>
-                <w:rFonts w:ascii="Tahoma" w:hAnsi="Tahoma" w:cs="Tahoma"/>
-                <w:color w:val="000000" w:themeColor="text1"/>
-                <w:sz w:val="20"/>
-                <w:szCs w:val="20"/>
-              </w:rPr>
-              <w:t xml:space="preserve"> [1.1]</w:t>
+              <w:t>Ator clica no botão excluir despesa.</w:t>
             </w:r>
           </w:p>
           <w:p>
@@ -665,25 +629,52 @@
                 <w:sz w:val="20"/>
                 <w:szCs w:val="20"/>
               </w:rPr>
-              <w:t>Ator</w:t>
-            </w:r>
-            <w:r>
-              <w:rPr>
-                <w:rFonts w:ascii="Tahoma" w:hAnsi="Tahoma" w:cs="Tahoma"/>
-                <w:color w:val="000000" w:themeColor="text1"/>
-                <w:sz w:val="20"/>
-                <w:szCs w:val="20"/>
-              </w:rPr>
-              <w:t xml:space="preserve"> clica no botão </w:t>
-            </w:r>
-            <w:r>
-              <w:rPr>
-                <w:rFonts w:ascii="Tahoma" w:hAnsi="Tahoma" w:cs="Tahoma"/>
-                <w:color w:val="000000" w:themeColor="text1"/>
-                <w:sz w:val="20"/>
-                <w:szCs w:val="20"/>
-              </w:rPr>
-              <w:t>excluir</w:t>
+              <w:t>Sistema exibe um</w:t>
+            </w:r>
+            <w:r>
+              <w:rPr>
+                <w:rFonts w:ascii="Tahoma" w:hAnsi="Tahoma" w:cs="Tahoma"/>
+                <w:color w:val="000000" w:themeColor="text1"/>
+                <w:sz w:val="20"/>
+                <w:szCs w:val="20"/>
+              </w:rPr>
+              <w:t xml:space="preserve"> pop-up solicitan</w:t>
+            </w:r>
+            <w:r>
+              <w:rPr>
+                <w:rFonts w:ascii="Tahoma" w:hAnsi="Tahoma" w:cs="Tahoma"/>
+                <w:color w:val="000000" w:themeColor="text1"/>
+                <w:sz w:val="20"/>
+                <w:szCs w:val="20"/>
+              </w:rPr>
+              <w:t>do confirmação para</w:t>
+            </w:r>
+            <w:r>
+              <w:rPr>
+                <w:rFonts w:ascii="Tahoma" w:hAnsi="Tahoma" w:cs="Tahoma"/>
+                <w:color w:val="000000" w:themeColor="text1"/>
+                <w:sz w:val="20"/>
+                <w:szCs w:val="20"/>
+              </w:rPr>
+              <w:t xml:space="preserve"> exclusão da despesa</w:t>
+            </w:r>
+            <w:r>
+              <w:rPr>
+                <w:rFonts w:ascii="Tahoma" w:hAnsi="Tahoma" w:cs="Tahoma"/>
+                <w:color w:val="000000" w:themeColor="text1"/>
+                <w:sz w:val="20"/>
+                <w:szCs w:val="20"/>
+              </w:rPr>
+              <w:t xml:space="preserve"> [2</w:t>
+            </w:r>
+            <w:r>
+              <w:rPr>
+                <w:rFonts w:ascii="Tahoma" w:hAnsi="Tahoma" w:cs="Tahoma"/>
+                <w:color w:val="000000" w:themeColor="text1"/>
+                <w:sz w:val="20"/>
+                <w:szCs w:val="20"/>
+              </w:rPr>
+              <w:t>.1]</w:t>
             </w:r>
           </w:p>
           <w:p>
@@ -709,6 +700,50 @@
                 <w:sz w:val="20"/>
                 <w:szCs w:val="20"/>
               </w:rPr>
+              <w:t>Ator</w:t>
+            </w:r>
+            <w:r>
+              <w:rPr>
+                <w:rFonts w:ascii="Tahoma" w:hAnsi="Tahoma" w:cs="Tahoma"/>
+                <w:color w:val="000000" w:themeColor="text1"/>
+                <w:sz w:val="20"/>
+                <w:szCs w:val="20"/>
+              </w:rPr>
+              <w:t xml:space="preserve"> clica no botão </w:t>
+            </w:r>
+            <w:r>
+              <w:rPr>
+                <w:rFonts w:ascii="Tahoma" w:hAnsi="Tahoma" w:cs="Tahoma"/>
+                <w:color w:val="000000" w:themeColor="text1"/>
+                <w:sz w:val="20"/>
+                <w:szCs w:val="20"/>
+              </w:rPr>
+              <w:t>excluir</w:t>
+            </w:r>
+          </w:p>
+          <w:p>
+            <w:pPr>
+              <w:pStyle w:val="Cabealho"/>
+              <w:numPr>
+                <w:ilvl w:val="0"/>
+                <w:numId w:val="2"/>
+              </w:numPr>
+              <w:spacing w:line="276" w:lineRule="auto"/>
+              <w:jc w:val="both"/>
+              <w:rPr>
+                <w:rFonts w:ascii="Tahoma" w:hAnsi="Tahoma" w:cs="Tahoma"/>
+                <w:color w:val="000000" w:themeColor="text1"/>
+                <w:sz w:val="20"/>
+                <w:szCs w:val="20"/>
+              </w:rPr>
+            </w:pPr>
+            <w:r>
+              <w:rPr>
+                <w:rFonts w:ascii="Tahoma" w:hAnsi="Tahoma" w:cs="Tahoma"/>
+                <w:color w:val="000000" w:themeColor="text1"/>
+                <w:sz w:val="20"/>
+                <w:szCs w:val="20"/>
+              </w:rPr>
               <w:t xml:space="preserve">Sistema valida </w:t>
             </w:r>
             <w:r>
@@ -736,7 +771,7 @@
                 <w:sz w:val="20"/>
                 <w:szCs w:val="20"/>
               </w:rPr>
-              <w:t xml:space="preserve"> [3</w:t>
+              <w:t xml:space="preserve"> [4</w:t>
             </w:r>
             <w:r>
               <w:rPr>
@@ -938,7 +973,7 @@
                 <w:szCs w:val="20"/>
                 <w:u w:val="single"/>
               </w:rPr>
-              <w:t>1</w:t>
+              <w:t>2</w:t>
             </w:r>
             <w:r>
               <w:rPr>
@@ -1067,8 +1102,10 @@
                 <w:szCs w:val="20"/>
                 <w:u w:val="single"/>
               </w:rPr>
-              <w:t>3</w:t>
-            </w:r>
+              <w:t>4</w:t>
+            </w:r>
+            <w:bookmarkStart w:id="0" w:name="_GoBack"/>
+            <w:bookmarkEnd w:id="0"/>
             <w:r>
               <w:rPr>
                 <w:rFonts w:ascii="Tahoma" w:hAnsi="Tahoma" w:cs="Tahoma"/>
@@ -1916,15 +1953,12 @@
                 <w:bCs/>
               </w:rPr>
             </w:pPr>
-            <w:bookmarkStart w:id="0" w:name="_GoBack"/>
-            <w:bookmarkEnd w:id="0"/>
-            <w:r>
-              <w:rPr>
-                <w:rFonts w:ascii="Tahoma" w:hAnsi="Tahoma" w:cs="Tahoma"/>
-                <w:sz w:val="20"/>
-                <w:szCs w:val="20"/>
-              </w:rPr>
-              <w:lastRenderedPageBreak/>
+            <w:r>
+              <w:rPr>
+                <w:rFonts w:ascii="Tahoma" w:hAnsi="Tahoma" w:cs="Tahoma"/>
+                <w:sz w:val="20"/>
+                <w:szCs w:val="20"/>
+              </w:rPr>
               <w:br w:type="page"/>
             </w:r>
             <w:r>
@@ -6137,7 +6171,7 @@
 </file>
 
 <file path=customXml/itemProps1.xml><?xml version="1.0" encoding="utf-8"?>
-<ds:datastoreItem xmlns:ds="http://schemas.openxmlformats.org/officeDocument/2006/customXml" ds:itemID="{4CF55640-54BE-4E7B-9346-C7BABCA43F2C}">
+<ds:datastoreItem xmlns:ds="http://schemas.openxmlformats.org/officeDocument/2006/customXml" ds:itemID="{FA79B5B0-52F3-4FDA-BD67-93FCAD192A02}">
   <ds:schemaRefs>
     <ds:schemaRef ds:uri="http://schemas.openxmlformats.org/officeDocument/2006/bibliography"/>
   </ds:schemaRefs>

</xml_diff>